<commit_message>
Updated module-4 folder with new assignment 4-2 file
</commit_message>
<xml_diff>
--- a/CSD-380/module-4/adstiles assignment 4-2 test case.docx
+++ b/CSD-380/module-4/adstiles assignment 4-2 test case.docx
@@ -553,37 +553,7 @@
                 <w:bCs/>
                 <w:noProof/>
               </w:rPr>
-              <w:t>TC</w:t>
-            </w:r>
-            <w:r>
-              <w:rPr>
-                <w:rStyle w:val="Hyperlink"/>
-                <w:rFonts w:ascii="Arial" w:hAnsi="Arial" w:cs="Arial"/>
-                <w:b/>
-                <w:bCs/>
-                <w:noProof/>
-              </w:rPr>
-              <w:t>4</w:t>
-            </w:r>
-            <w:r>
-              <w:rPr>
-                <w:rStyle w:val="Hyperlink"/>
-                <w:rFonts w:ascii="Arial" w:hAnsi="Arial" w:cs="Arial"/>
-                <w:b/>
-                <w:bCs/>
-                <w:noProof/>
-              </w:rPr>
-              <w:t xml:space="preserve">: </w:t>
-            </w:r>
-            <w:r>
-              <w:rPr>
-                <w:rStyle w:val="Hyperlink"/>
-                <w:rFonts w:ascii="Arial" w:hAnsi="Arial" w:cs="Arial"/>
-                <w:b/>
-                <w:bCs/>
-                <w:noProof/>
-              </w:rPr>
-              <w:t>Delete Task</w:t>
+              <w:t>TC4: Delete Task</w:t>
             </w:r>
             <w:r>
               <w:rPr>
@@ -627,37 +597,7 @@
                 <w:bCs/>
                 <w:noProof/>
               </w:rPr>
-              <w:t>TC</w:t>
-            </w:r>
-            <w:r>
-              <w:rPr>
-                <w:rStyle w:val="Hyperlink"/>
-                <w:rFonts w:ascii="Arial" w:hAnsi="Arial" w:cs="Arial"/>
-                <w:b/>
-                <w:bCs/>
-                <w:noProof/>
-              </w:rPr>
-              <w:t>5</w:t>
-            </w:r>
-            <w:r>
-              <w:rPr>
-                <w:rStyle w:val="Hyperlink"/>
-                <w:rFonts w:ascii="Arial" w:hAnsi="Arial" w:cs="Arial"/>
-                <w:b/>
-                <w:bCs/>
-                <w:noProof/>
-              </w:rPr>
-              <w:t xml:space="preserve">: </w:t>
-            </w:r>
-            <w:r>
-              <w:rPr>
-                <w:rStyle w:val="Hyperlink"/>
-                <w:rFonts w:ascii="Arial" w:hAnsi="Arial" w:cs="Arial"/>
-                <w:b/>
-                <w:bCs/>
-                <w:noProof/>
-              </w:rPr>
-              <w:t>Custom 404 for Invalid URL</w:t>
+              <w:t>TC5: Custom 404 for Invalid URL</w:t>
             </w:r>
             <w:r>
               <w:rPr>
@@ -1595,7 +1535,7 @@
                 <w:sz w:val="20"/>
                 <w:szCs w:val="20"/>
               </w:rPr>
-              <w:t>&lt;yes/no&gt;</w:t>
+              <w:t>Yes</w:t>
             </w:r>
           </w:p>
         </w:tc>
@@ -1743,7 +1683,7 @@
                 <w:sz w:val="20"/>
                 <w:szCs w:val="20"/>
               </w:rPr>
-              <w:t>&lt;yes/no&gt;</w:t>
+              <w:t>Yes</w:t>
             </w:r>
           </w:p>
         </w:tc>
@@ -1871,7 +1811,7 @@
                 <w:sz w:val="20"/>
                 <w:szCs w:val="20"/>
               </w:rPr>
-              <w:t>&lt;yes/no&gt;</w:t>
+              <w:t>Yes</w:t>
             </w:r>
           </w:p>
         </w:tc>
@@ -2010,7 +1950,7 @@
                 <w:sz w:val="20"/>
                 <w:szCs w:val="20"/>
               </w:rPr>
-              <w:t>&lt;yes/no&gt;</w:t>
+              <w:t>Yes</w:t>
             </w:r>
           </w:p>
         </w:tc>
@@ -2137,15 +2077,7 @@
                 <w:szCs w:val="24"/>
               </w:rPr>
               <w:lastRenderedPageBreak/>
-              <w:t xml:space="preserve">Test </w:t>
-            </w:r>
-            <w:r>
-              <w:rPr>
-                <w:rFonts w:ascii="Arial" w:hAnsi="Arial" w:cs="Arial"/>
-                <w:sz w:val="24"/>
-                <w:szCs w:val="24"/>
-              </w:rPr>
-              <w:t>2</w:t>
+              <w:t>Test 2</w:t>
             </w:r>
           </w:p>
         </w:tc>
@@ -2253,6 +2185,16 @@
               </w:rPr>
               <w:t>Developer:</w:t>
             </w:r>
+            <w:r>
+              <w:rPr>
+                <w:rFonts w:ascii="Arial" w:hAnsi="Arial" w:cs="Arial"/>
+                <w:b/>
+                <w:bCs/>
+                <w:sz w:val="20"/>
+                <w:szCs w:val="20"/>
+              </w:rPr>
+              <w:t xml:space="preserve"> Andy Stiles</w:t>
+            </w:r>
           </w:p>
           <w:p>
             <w:pPr>
@@ -2667,7 +2609,7 @@
                 <w:sz w:val="20"/>
                 <w:szCs w:val="20"/>
               </w:rPr>
-              <w:t>&lt;yes/no&gt;</w:t>
+              <w:t>yes</w:t>
             </w:r>
           </w:p>
         </w:tc>
@@ -2758,6 +2700,17 @@
               </w:rPr>
               <w:t>Add</w:t>
             </w:r>
+            <w:r>
+              <w:rPr>
+                <w:rFonts w:ascii="Arial" w:hAnsi="Arial" w:cs="Arial"/>
+                <w:b/>
+                <w:bCs/>
+                <w:color w:val="C00000"/>
+                <w:sz w:val="20"/>
+                <w:szCs w:val="20"/>
+              </w:rPr>
+              <w:t xml:space="preserve"> Task</w:t>
+            </w:r>
           </w:p>
         </w:tc>
         <w:tc>
@@ -2806,7 +2759,7 @@
                 <w:sz w:val="20"/>
                 <w:szCs w:val="20"/>
               </w:rPr>
-              <w:t>&lt;yes/no&gt;</w:t>
+              <w:t>Yes</w:t>
             </w:r>
           </w:p>
         </w:tc>
@@ -2985,7 +2938,7 @@
                 <w:sz w:val="20"/>
                 <w:szCs w:val="20"/>
               </w:rPr>
-              <w:t>&lt;yes/no&gt;</w:t>
+              <w:t>No</w:t>
             </w:r>
           </w:p>
         </w:tc>
@@ -3223,7 +3176,7 @@
                 <w:sz w:val="20"/>
                 <w:szCs w:val="20"/>
               </w:rPr>
-              <w:t>&lt;yes/no&gt;</w:t>
+              <w:t>No</w:t>
             </w:r>
           </w:p>
         </w:tc>
@@ -3306,7 +3259,27 @@
                 <w:sz w:val="20"/>
                 <w:szCs w:val="20"/>
               </w:rPr>
-              <w:t>Creation works and empty submissions are correctly blocked.</w:t>
+              <w:t xml:space="preserve">Database no </w:t>
+            </w:r>
+            <w:proofErr w:type="gramStart"/>
+            <w:r>
+              <w:rPr>
+                <w:rFonts w:ascii="Arial" w:hAnsi="Arial" w:cs="Arial"/>
+                <w:color w:val="C00000"/>
+                <w:sz w:val="20"/>
+                <w:szCs w:val="20"/>
+              </w:rPr>
+              <w:t>updating</w:t>
+            </w:r>
+            <w:proofErr w:type="gramEnd"/>
+            <w:r>
+              <w:rPr>
+                <w:rFonts w:ascii="Arial" w:hAnsi="Arial" w:cs="Arial"/>
+                <w:color w:val="C00000"/>
+                <w:sz w:val="20"/>
+                <w:szCs w:val="20"/>
+              </w:rPr>
+              <w:t xml:space="preserve"> internally. Only editing on surface level.</w:t>
             </w:r>
           </w:p>
         </w:tc>
@@ -4218,7 +4191,7 @@
                 <w:sz w:val="20"/>
                 <w:szCs w:val="20"/>
               </w:rPr>
-              <w:t>&lt;yes/no&gt;</w:t>
+              <w:t>Yes</w:t>
             </w:r>
           </w:p>
         </w:tc>
@@ -4447,7 +4420,7 @@
                 <w:sz w:val="20"/>
                 <w:szCs w:val="20"/>
               </w:rPr>
-              <w:t>&lt;yes/no&gt;</w:t>
+              <w:t>Yes</w:t>
             </w:r>
           </w:p>
         </w:tc>
@@ -4626,7 +4599,7 @@
                 <w:sz w:val="20"/>
                 <w:szCs w:val="20"/>
               </w:rPr>
-              <w:t>&lt;yes/no&gt;</w:t>
+              <w:t>No</w:t>
             </w:r>
           </w:p>
         </w:tc>
@@ -4934,7 +4907,7 @@
                 <w:sz w:val="20"/>
                 <w:szCs w:val="20"/>
               </w:rPr>
-              <w:t>&lt;yes/no&gt;</w:t>
+              <w:t>No</w:t>
             </w:r>
           </w:p>
         </w:tc>
@@ -5017,7 +4990,36 @@
                 <w:sz w:val="20"/>
                 <w:szCs w:val="20"/>
               </w:rPr>
-              <w:t>Edit flow succeeds and empty edit is prevented as required.</w:t>
+              <w:t xml:space="preserve">Edit flow succeeds </w:t>
+            </w:r>
+            <w:r>
+              <w:rPr>
+                <w:rFonts w:ascii="Arial" w:hAnsi="Arial" w:cs="Arial"/>
+                <w:color w:val="C00000"/>
+                <w:sz w:val="20"/>
+                <w:szCs w:val="20"/>
+              </w:rPr>
+              <w:t xml:space="preserve">except doesn’t block empty </w:t>
+            </w:r>
+            <w:proofErr w:type="gramStart"/>
+            <w:r>
+              <w:rPr>
+                <w:rFonts w:ascii="Arial" w:hAnsi="Arial" w:cs="Arial"/>
+                <w:color w:val="C00000"/>
+                <w:sz w:val="20"/>
+                <w:szCs w:val="20"/>
+              </w:rPr>
+              <w:t>editing, and</w:t>
+            </w:r>
+            <w:proofErr w:type="gramEnd"/>
+            <w:r>
+              <w:rPr>
+                <w:rFonts w:ascii="Arial" w:hAnsi="Arial" w:cs="Arial"/>
+                <w:color w:val="C00000"/>
+                <w:sz w:val="20"/>
+                <w:szCs w:val="20"/>
+              </w:rPr>
+              <w:t xml:space="preserve"> doesn’t keep tasks when refreshed.</w:t>
             </w:r>
           </w:p>
         </w:tc>
@@ -5747,7 +5749,7 @@
                 <w:sz w:val="20"/>
                 <w:szCs w:val="20"/>
               </w:rPr>
-              <w:t>&lt;yes/no&gt;</w:t>
+              <w:t>Yes</w:t>
             </w:r>
           </w:p>
         </w:tc>
@@ -5875,7 +5877,7 @@
                 <w:sz w:val="20"/>
                 <w:szCs w:val="20"/>
               </w:rPr>
-              <w:t>&lt;yes/no&gt;</w:t>
+              <w:t>Yes</w:t>
             </w:r>
           </w:p>
         </w:tc>
@@ -6003,7 +6005,7 @@
                 <w:sz w:val="20"/>
                 <w:szCs w:val="20"/>
               </w:rPr>
-              <w:t>&lt;yes/no&gt;</w:t>
+              <w:t>No</w:t>
             </w:r>
           </w:p>
         </w:tc>
@@ -6086,27 +6088,16 @@
                 <w:sz w:val="20"/>
                 <w:szCs w:val="20"/>
               </w:rPr>
-              <w:t xml:space="preserve">Deletion removes the </w:t>
-            </w:r>
-            <w:proofErr w:type="gramStart"/>
-            <w:r>
-              <w:rPr>
-                <w:rFonts w:ascii="Arial" w:hAnsi="Arial" w:cs="Arial"/>
-                <w:color w:val="C00000"/>
-                <w:sz w:val="20"/>
-                <w:szCs w:val="20"/>
-              </w:rPr>
-              <w:t>task</w:t>
-            </w:r>
-            <w:proofErr w:type="gramEnd"/>
-            <w:r>
-              <w:rPr>
-                <w:rFonts w:ascii="Arial" w:hAnsi="Arial" w:cs="Arial"/>
-                <w:color w:val="C00000"/>
-                <w:sz w:val="20"/>
-                <w:szCs w:val="20"/>
-              </w:rPr>
-              <w:t xml:space="preserve"> and it does not return after refresh.</w:t>
+              <w:t xml:space="preserve">Deletion removes the task </w:t>
+            </w:r>
+            <w:r>
+              <w:rPr>
+                <w:rFonts w:ascii="Arial" w:hAnsi="Arial" w:cs="Arial"/>
+                <w:color w:val="C00000"/>
+                <w:sz w:val="20"/>
+                <w:szCs w:val="20"/>
+              </w:rPr>
+              <w:t>but returns upon refresh.</w:t>
             </w:r>
           </w:p>
         </w:tc>
@@ -6159,15 +6150,7 @@
                 <w:sz w:val="24"/>
                 <w:szCs w:val="24"/>
               </w:rPr>
-              <w:t xml:space="preserve">Test </w:t>
-            </w:r>
-            <w:r>
-              <w:rPr>
-                <w:rFonts w:ascii="Arial" w:hAnsi="Arial" w:cs="Arial"/>
-                <w:sz w:val="24"/>
-                <w:szCs w:val="24"/>
-              </w:rPr>
-              <w:t>5</w:t>
+              <w:t>Test 5</w:t>
             </w:r>
           </w:p>
         </w:tc>
@@ -6707,7 +6690,7 @@
                 <w:sz w:val="20"/>
                 <w:szCs w:val="20"/>
               </w:rPr>
-              <w:t>&lt;yes/no&gt;</w:t>
+              <w:t>Yes</w:t>
             </w:r>
           </w:p>
         </w:tc>
@@ -6925,7 +6908,7 @@
                 <w:sz w:val="20"/>
                 <w:szCs w:val="20"/>
               </w:rPr>
-              <w:t>&lt;yes/no&gt;</w:t>
+              <w:t>Yes</w:t>
             </w:r>
           </w:p>
         </w:tc>
@@ -7717,6 +7700,7 @@
   <w:style w:type="character" w:default="1" w:styleId="DefaultParagraphFont">
     <w:name w:val="Default Paragraph Font"/>
     <w:uiPriority w:val="1"/>
+    <w:semiHidden/>
     <w:unhideWhenUsed/>
   </w:style>
   <w:style w:type="table" w:default="1" w:styleId="TableNormal">

</xml_diff>